<commit_message>
adding report 3 evaluation result after fine-tuned
</commit_message>
<xml_diff>
--- a/report/REPORT2_MeDEV_Dataset_evaluation.docx
+++ b/report/REPORT2_MeDEV_Dataset_evaluation.docx
@@ -21,20 +21,8 @@
           <w:sz w:val="36"/>
           <w:szCs w:val="36"/>
         </w:rPr>
-        <w:t xml:space="preserve">Report </w:t>
-      </w:r>
-      <w:proofErr w:type="gramStart"/>
-      <w:r>
-        <w:rPr>
-          <w:rFonts w:hint="eastAsia"/>
-          <w:b/>
-          <w:bCs/>
-          <w:sz w:val="36"/>
-          <w:szCs w:val="36"/>
-        </w:rPr>
-        <w:t>2</w:t>
-      </w:r>
-      <w:proofErr w:type="gramEnd"/>
+        <w:t>Report 2</w:t>
+      </w:r>
     </w:p>
     <w:p>
       <w:pPr>
@@ -81,21 +69,7 @@
         <w:rPr>
           <w:color w:val="000000" w:themeColor="text1"/>
         </w:rPr>
-        <w:t xml:space="preserve"> </w:t>
-      </w:r>
-      <w:proofErr w:type="gramStart"/>
-      <w:r>
-        <w:rPr>
-          <w:color w:val="000000" w:themeColor="text1"/>
-        </w:rPr>
-        <w:t>Vietnamese–English</w:t>
-      </w:r>
-      <w:proofErr w:type="gramEnd"/>
-      <w:r>
-        <w:rPr>
-          <w:color w:val="000000" w:themeColor="text1"/>
-        </w:rPr>
-        <w:t xml:space="preserve"> translation models, </w:t>
+        <w:t xml:space="preserve"> Vietnamese–English translation models, </w:t>
       </w:r>
       <w:r>
         <w:rPr>
@@ -134,42 +108,7 @@
         <w:rPr>
           <w:color w:val="000000" w:themeColor="text1"/>
         </w:rPr>
-        <w:t xml:space="preserve">In the original MedEV paper, four different content categories </w:t>
-      </w:r>
-      <w:proofErr w:type="gramStart"/>
-      <w:r>
-        <w:rPr>
-          <w:color w:val="000000" w:themeColor="text1"/>
-        </w:rPr>
-        <w:t>were used</w:t>
-      </w:r>
-      <w:proofErr w:type="gramEnd"/>
-      <w:r>
-        <w:rPr>
-          <w:color w:val="000000" w:themeColor="text1"/>
-        </w:rPr>
-        <w:t xml:space="preserve"> for evaluation. However, these category labels </w:t>
-      </w:r>
-      <w:proofErr w:type="gramStart"/>
-      <w:r>
-        <w:rPr>
-          <w:color w:val="000000" w:themeColor="text1"/>
-        </w:rPr>
-        <w:t>were not included</w:t>
-      </w:r>
-      <w:proofErr w:type="gramEnd"/>
-      <w:r>
-        <w:rPr>
-          <w:color w:val="000000" w:themeColor="text1"/>
-        </w:rPr>
-        <w:t xml:space="preserve"> in the provided dataset. To reproduce a similar evaluation process, we employed </w:t>
-      </w:r>
-      <w:proofErr w:type="gramStart"/>
-      <w:r>
-        <w:rPr>
-          <w:color w:val="000000" w:themeColor="text1"/>
-        </w:rPr>
-        <w:t xml:space="preserve">a </w:t>
+        <w:t xml:space="preserve">In the original MedEV paper, four different content categories were used for evaluation. However, these category labels were not included in the provided dataset. To reproduce a similar evaluation process, we employed a </w:t>
       </w:r>
       <w:r>
         <w:rPr>
@@ -177,36 +116,13 @@
           <w:bCs/>
           <w:color w:val="000000" w:themeColor="text1"/>
         </w:rPr>
-        <w:t>one-shot</w:t>
-      </w:r>
-      <w:proofErr w:type="gramEnd"/>
-      <w:r>
-        <w:rPr>
-          <w:b/>
-          <w:bCs/>
-          <w:color w:val="000000" w:themeColor="text1"/>
-        </w:rPr>
-        <w:t xml:space="preserve"> classification model</w:t>
-      </w:r>
-      <w:r>
-        <w:rPr>
-          <w:color w:val="000000" w:themeColor="text1"/>
-        </w:rPr>
-        <w:t xml:space="preserve"> to automatically classify the test set into the same four categories as defined in the paper. BLEU scores </w:t>
-      </w:r>
-      <w:proofErr w:type="gramStart"/>
-      <w:r>
-        <w:rPr>
-          <w:color w:val="000000" w:themeColor="text1"/>
-        </w:rPr>
-        <w:t>were then computed</w:t>
-      </w:r>
-      <w:proofErr w:type="gramEnd"/>
-      <w:r>
-        <w:rPr>
-          <w:color w:val="000000" w:themeColor="text1"/>
-        </w:rPr>
-        <w:t xml:space="preserve"> separately for each of these subsets.</w:t>
+        <w:t>one-shot classification model</w:t>
+      </w:r>
+      <w:r>
+        <w:rPr>
+          <w:color w:val="000000" w:themeColor="text1"/>
+        </w:rPr>
+        <w:t xml:space="preserve"> to automatically classify the test set into the same four categories as defined in the paper. BLEU scores were then computed separately for each of these subsets.</w:t>
       </w:r>
     </w:p>
     <w:p>
@@ -344,37 +260,95 @@
           <w:bCs/>
           <w:color w:val="000000" w:themeColor="text1"/>
         </w:rPr>
-        <w:t xml:space="preserve"> translation model with BLEU score with respect to </w:t>
-      </w:r>
-      <w:proofErr w:type="gramStart"/>
-      <w:r>
-        <w:rPr>
-          <w:rFonts w:hint="eastAsia"/>
+        <w:t xml:space="preserve"> translation model with BLEU score with respect to context</w:t>
+      </w:r>
+    </w:p>
+    <w:p>
+      <w:pPr>
+        <w:pStyle w:val="Heading3"/>
+        <w:rPr>
           <w:b/>
           <w:bCs/>
           <w:color w:val="000000" w:themeColor="text1"/>
         </w:rPr>
-        <w:t>context</w:t>
-      </w:r>
-      <w:proofErr w:type="gramEnd"/>
+      </w:pPr>
+      <w:r>
+        <w:rPr>
+          <w:rFonts w:hint="eastAsia"/>
+          <w:b/>
+          <w:bCs/>
+          <w:color w:val="000000" w:themeColor="text1"/>
+        </w:rPr>
+        <w:t>Evaluation requirements</w:t>
+      </w:r>
     </w:p>
     <w:p>
       <w:pPr>
-        <w:pStyle w:val="Heading3"/>
+        <w:rPr>
+          <w:color w:val="000000" w:themeColor="text1"/>
+        </w:rPr>
+      </w:pPr>
+      <w:r>
+        <w:rPr>
+          <w:color w:val="000000" w:themeColor="text1"/>
+        </w:rPr>
+        <w:t xml:space="preserve">In the previous report, we evaluated the two models using BLEU scores with respect to sentence length. In the original MedEV paper, the authors further assess model performance based on sentence content, using the same BLEU metric. Specifically, the test set is divided into four content-based categories: </w:t>
+      </w:r>
+      <w:r>
         <w:rPr>
           <w:b/>
           <w:bCs/>
           <w:color w:val="000000" w:themeColor="text1"/>
         </w:rPr>
-      </w:pPr>
-      <w:r>
-        <w:rPr>
-          <w:rFonts w:hint="eastAsia"/>
+        <w:t>Article Abstracts</w:t>
+      </w:r>
+      <w:r>
+        <w:rPr>
+          <w:color w:val="000000" w:themeColor="text1"/>
+        </w:rPr>
+        <w:t xml:space="preserve">, </w:t>
+      </w:r>
+      <w:r>
+        <w:rPr>
           <w:b/>
           <w:bCs/>
           <w:color w:val="000000" w:themeColor="text1"/>
         </w:rPr>
-        <w:t>Evaluation requirements</w:t>
+        <w:t>MSD Manuals</w:t>
+      </w:r>
+      <w:r>
+        <w:rPr>
+          <w:color w:val="000000" w:themeColor="text1"/>
+        </w:rPr>
+        <w:t xml:space="preserve">, </w:t>
+      </w:r>
+      <w:r>
+        <w:rPr>
+          <w:b/>
+          <w:bCs/>
+          <w:color w:val="000000" w:themeColor="text1"/>
+        </w:rPr>
+        <w:t>Thesis Summaries</w:t>
+      </w:r>
+      <w:r>
+        <w:rPr>
+          <w:color w:val="000000" w:themeColor="text1"/>
+        </w:rPr>
+        <w:t xml:space="preserve">, and </w:t>
+      </w:r>
+      <w:r>
+        <w:rPr>
+          <w:b/>
+          <w:bCs/>
+          <w:color w:val="000000" w:themeColor="text1"/>
+        </w:rPr>
+        <w:t>Article Translations</w:t>
+      </w:r>
+      <w:r>
+        <w:rPr>
+          <w:color w:val="000000" w:themeColor="text1"/>
+        </w:rPr>
+        <w:t>.</w:t>
       </w:r>
     </w:p>
     <w:p>
@@ -387,77 +361,55 @@
         <w:rPr>
           <w:color w:val="000000" w:themeColor="text1"/>
         </w:rPr>
-        <w:t xml:space="preserve">In the previous report, we evaluated the two models using BLEU scores with respect to sentence length. In the original MedEV paper, the authors further assess model performance based on sentence content, using the same BLEU metric. Specifically, the test set </w:t>
-      </w:r>
-      <w:proofErr w:type="gramStart"/>
-      <w:r>
-        <w:rPr>
-          <w:color w:val="000000" w:themeColor="text1"/>
-        </w:rPr>
-        <w:t>is divided</w:t>
-      </w:r>
-      <w:proofErr w:type="gramEnd"/>
-      <w:r>
-        <w:rPr>
-          <w:color w:val="000000" w:themeColor="text1"/>
-        </w:rPr>
-        <w:t xml:space="preserve"> into four content-based categories: </w:t>
-      </w:r>
-      <w:r>
+        <w:t xml:space="preserve">To replicate this experiment, it was necessary to partition our test set into the same four genre-based subsets. However, the publicly released MedEV test set does not include genre labels. To address this limitation, we employed an open-source multilingual transformer model, </w:t>
+      </w:r>
+      <w:r>
+        <w:rPr>
+          <w:i/>
+          <w:iCs/>
+          <w:color w:val="000000" w:themeColor="text1"/>
+        </w:rPr>
+        <w:t>joeddav/xlm-roberta-large-xnli</w:t>
+      </w:r>
+      <w:r>
+        <w:rPr>
+          <w:color w:val="000000" w:themeColor="text1"/>
+        </w:rPr>
+        <w:t>, to perform zero-shot classification of the English sentences into the four predefined genres. Each predicted genre label was then assigned to the corresponding Vietnamese sentence in the parallel pair. Finally, the classified sentence pairs were organized into four separate files corresponding to each genre, enabling genre-specific BLEU score evaluation consistent with the methodology of the original paper.</w:t>
+      </w:r>
+    </w:p>
+    <w:p>
+      <w:pPr>
+        <w:rPr>
+          <w:color w:val="000000" w:themeColor="text1"/>
+        </w:rPr>
+      </w:pPr>
+      <w:r>
+        <w:rPr>
+          <w:rFonts w:hint="eastAsia"/>
+          <w:color w:val="000000" w:themeColor="text1"/>
+        </w:rPr>
+        <w:lastRenderedPageBreak/>
+        <w:t>.</w:t>
+      </w:r>
+    </w:p>
+    <w:p>
+      <w:pPr>
+        <w:pStyle w:val="Heading3"/>
         <w:rPr>
           <w:b/>
           <w:bCs/>
           <w:color w:val="000000" w:themeColor="text1"/>
         </w:rPr>
-        <w:t>Article Abstracts</w:t>
-      </w:r>
-      <w:r>
-        <w:rPr>
-          <w:color w:val="000000" w:themeColor="text1"/>
-        </w:rPr>
-        <w:t xml:space="preserve">, </w:t>
-      </w:r>
-      <w:r>
-        <w:rPr>
+      </w:pPr>
+      <w:r>
+        <w:rPr>
+          <w:rFonts w:hint="eastAsia"/>
           <w:b/>
           <w:bCs/>
           <w:color w:val="000000" w:themeColor="text1"/>
         </w:rPr>
-        <w:t>MSD Manuals</w:t>
-      </w:r>
-      <w:r>
-        <w:rPr>
-          <w:color w:val="000000" w:themeColor="text1"/>
-        </w:rPr>
-        <w:t xml:space="preserve">, </w:t>
-      </w:r>
-      <w:r>
-        <w:rPr>
-          <w:b/>
-          <w:bCs/>
-          <w:color w:val="000000" w:themeColor="text1"/>
-        </w:rPr>
-        <w:t>Thesis Summaries</w:t>
-      </w:r>
-      <w:r>
-        <w:rPr>
-          <w:color w:val="000000" w:themeColor="text1"/>
-        </w:rPr>
-        <w:t xml:space="preserve">, and </w:t>
-      </w:r>
-      <w:r>
-        <w:rPr>
-          <w:b/>
-          <w:bCs/>
-          <w:color w:val="000000" w:themeColor="text1"/>
-        </w:rPr>
-        <w:t>Article Translations</w:t>
-      </w:r>
-      <w:r>
-        <w:rPr>
-          <w:color w:val="000000" w:themeColor="text1"/>
-        </w:rPr>
-        <w:t>.</w:t>
+        <w:t>Evaluation results</w:t>
       </w:r>
     </w:p>
     <w:p>
@@ -468,165 +420,6 @@
       </w:pPr>
       <w:r>
         <w:rPr>
-          <w:color w:val="000000" w:themeColor="text1"/>
-        </w:rPr>
-        <w:t xml:space="preserve">To replicate this experiment, it was necessary to partition our test set into the same four genre-based subsets. However, the </w:t>
-      </w:r>
-      <w:proofErr w:type="gramStart"/>
-      <w:r>
-        <w:rPr>
-          <w:color w:val="000000" w:themeColor="text1"/>
-        </w:rPr>
-        <w:t>publicly released</w:t>
-      </w:r>
-      <w:proofErr w:type="gramEnd"/>
-      <w:r>
-        <w:rPr>
-          <w:color w:val="000000" w:themeColor="text1"/>
-        </w:rPr>
-        <w:t xml:space="preserve"> MedEV test set does not include genre labels. To address this limitation, we employed an open-source multilingual transformer model, </w:t>
-      </w:r>
-      <w:proofErr w:type="spellStart"/>
-      <w:r>
-        <w:rPr>
-          <w:i/>
-          <w:iCs/>
-          <w:color w:val="000000" w:themeColor="text1"/>
-        </w:rPr>
-        <w:t>joeddav</w:t>
-      </w:r>
-      <w:proofErr w:type="spellEnd"/>
-      <w:r>
-        <w:rPr>
-          <w:i/>
-          <w:iCs/>
-          <w:color w:val="000000" w:themeColor="text1"/>
-        </w:rPr>
-        <w:t>/</w:t>
-      </w:r>
-      <w:proofErr w:type="spellStart"/>
-      <w:r>
-        <w:rPr>
-          <w:i/>
-          <w:iCs/>
-          <w:color w:val="000000" w:themeColor="text1"/>
-        </w:rPr>
-        <w:t>xlm</w:t>
-      </w:r>
-      <w:proofErr w:type="spellEnd"/>
-      <w:r>
-        <w:rPr>
-          <w:i/>
-          <w:iCs/>
-          <w:color w:val="000000" w:themeColor="text1"/>
-        </w:rPr>
-        <w:t>-</w:t>
-      </w:r>
-      <w:proofErr w:type="spellStart"/>
-      <w:r>
-        <w:rPr>
-          <w:i/>
-          <w:iCs/>
-          <w:color w:val="000000" w:themeColor="text1"/>
-        </w:rPr>
-        <w:t>roberta</w:t>
-      </w:r>
-      <w:proofErr w:type="spellEnd"/>
-      <w:r>
-        <w:rPr>
-          <w:i/>
-          <w:iCs/>
-          <w:color w:val="000000" w:themeColor="text1"/>
-        </w:rPr>
-        <w:t>-large-</w:t>
-      </w:r>
-      <w:proofErr w:type="spellStart"/>
-      <w:r>
-        <w:rPr>
-          <w:i/>
-          <w:iCs/>
-          <w:color w:val="000000" w:themeColor="text1"/>
-        </w:rPr>
-        <w:t>xnli</w:t>
-      </w:r>
-      <w:proofErr w:type="spellEnd"/>
-      <w:r>
-        <w:rPr>
-          <w:color w:val="000000" w:themeColor="text1"/>
-        </w:rPr>
-        <w:t xml:space="preserve">, to perform zero-shot classification of the English sentences into the four predefined genres. Each predicted genre label </w:t>
-      </w:r>
-      <w:proofErr w:type="gramStart"/>
-      <w:r>
-        <w:rPr>
-          <w:color w:val="000000" w:themeColor="text1"/>
-        </w:rPr>
-        <w:t>was then assigned</w:t>
-      </w:r>
-      <w:proofErr w:type="gramEnd"/>
-      <w:r>
-        <w:rPr>
-          <w:color w:val="000000" w:themeColor="text1"/>
-        </w:rPr>
-        <w:t xml:space="preserve"> to the corresponding Vietnamese sentence in the parallel pair. Finally, the classified sentence pairs </w:t>
-      </w:r>
-      <w:proofErr w:type="gramStart"/>
-      <w:r>
-        <w:rPr>
-          <w:color w:val="000000" w:themeColor="text1"/>
-        </w:rPr>
-        <w:t>were organized</w:t>
-      </w:r>
-      <w:proofErr w:type="gramEnd"/>
-      <w:r>
-        <w:rPr>
-          <w:color w:val="000000" w:themeColor="text1"/>
-        </w:rPr>
-        <w:t xml:space="preserve"> into four separate files corresponding to each genre, enabling genre-specific BLEU score evaluation consistent with the methodology of the original paper.</w:t>
-      </w:r>
-    </w:p>
-    <w:p>
-      <w:pPr>
-        <w:rPr>
-          <w:color w:val="000000" w:themeColor="text1"/>
-        </w:rPr>
-      </w:pPr>
-      <w:r>
-        <w:rPr>
-          <w:rFonts w:hint="eastAsia"/>
-          <w:color w:val="000000" w:themeColor="text1"/>
-        </w:rPr>
-        <w:lastRenderedPageBreak/>
-        <w:t>.</w:t>
-      </w:r>
-    </w:p>
-    <w:p>
-      <w:pPr>
-        <w:pStyle w:val="Heading3"/>
-        <w:rPr>
-          <w:b/>
-          <w:bCs/>
-          <w:color w:val="000000" w:themeColor="text1"/>
-        </w:rPr>
-      </w:pPr>
-      <w:r>
-        <w:rPr>
-          <w:rFonts w:hint="eastAsia"/>
-          <w:b/>
-          <w:bCs/>
-          <w:color w:val="000000" w:themeColor="text1"/>
-        </w:rPr>
-        <w:t>Evaluation results</w:t>
-      </w:r>
-    </w:p>
-    <w:p>
-      <w:pPr>
-        <w:rPr>
-          <w:color w:val="000000" w:themeColor="text1"/>
-        </w:rPr>
-      </w:pPr>
-      <w:r>
-        <w:rPr>
           <w:rFonts w:hint="eastAsia"/>
           <w:color w:val="000000" w:themeColor="text1"/>
         </w:rPr>
@@ -644,15 +437,7 @@
           <w:rFonts w:hint="eastAsia"/>
           <w:color w:val="000000" w:themeColor="text1"/>
         </w:rPr>
-        <w:t xml:space="preserve"> </w:t>
-      </w:r>
-      <w:proofErr w:type="gramStart"/>
-      <w:r>
-        <w:rPr>
-          <w:rFonts w:hint="eastAsia"/>
-          <w:color w:val="000000" w:themeColor="text1"/>
-        </w:rPr>
-        <w:t>w</w:t>
+        <w:t xml:space="preserve"> w</w:t>
       </w:r>
       <w:r>
         <w:rPr>
@@ -666,15 +451,7 @@
           <w:rFonts w:hint="eastAsia"/>
           <w:color w:val="000000" w:themeColor="text1"/>
         </w:rPr>
-        <w:t xml:space="preserve"> shown</w:t>
-      </w:r>
-      <w:proofErr w:type="gramEnd"/>
-      <w:r>
-        <w:rPr>
-          <w:rFonts w:hint="eastAsia"/>
-          <w:color w:val="000000" w:themeColor="text1"/>
-        </w:rPr>
-        <w:t xml:space="preserve"> below:</w:t>
+        <w:t xml:space="preserve"> shown below:</w:t>
       </w:r>
     </w:p>
     <w:tbl>
@@ -959,23 +736,7 @@
                 <w:rFonts w:hint="eastAsia"/>
                 <w:color w:val="000000" w:themeColor="text1"/>
               </w:rPr>
-              <w:t xml:space="preserve">Evaluation result on </w:t>
-            </w:r>
-            <w:proofErr w:type="gramStart"/>
-            <w:r>
-              <w:rPr>
-                <w:rFonts w:hint="eastAsia"/>
-                <w:color w:val="000000" w:themeColor="text1"/>
-              </w:rPr>
-              <w:t>100</w:t>
-            </w:r>
-            <w:proofErr w:type="gramEnd"/>
-            <w:r>
-              <w:rPr>
-                <w:rFonts w:hint="eastAsia"/>
-                <w:color w:val="000000" w:themeColor="text1"/>
-              </w:rPr>
-              <w:t xml:space="preserve"> random samples</w:t>
+              <w:t>Evaluation result on 100 random samples</w:t>
             </w:r>
           </w:p>
         </w:tc>
@@ -1239,23 +1000,7 @@
                 <w:rFonts w:hint="eastAsia"/>
                 <w:color w:val="000000" w:themeColor="text1"/>
               </w:rPr>
-              <w:t xml:space="preserve">Evaluation result on </w:t>
-            </w:r>
-            <w:proofErr w:type="gramStart"/>
-            <w:r>
-              <w:rPr>
-                <w:rFonts w:hint="eastAsia"/>
-                <w:color w:val="000000" w:themeColor="text1"/>
-              </w:rPr>
-              <w:t>100</w:t>
-            </w:r>
-            <w:proofErr w:type="gramEnd"/>
-            <w:r>
-              <w:rPr>
-                <w:rFonts w:hint="eastAsia"/>
-                <w:color w:val="000000" w:themeColor="text1"/>
-              </w:rPr>
-              <w:t xml:space="preserve"> random samples</w:t>
+              <w:t>Evaluation result on 100 random samples</w:t>
             </w:r>
           </w:p>
         </w:tc>
@@ -1667,23 +1412,7 @@
                 <w:rFonts w:hint="eastAsia"/>
                 <w:color w:val="000000" w:themeColor="text1"/>
               </w:rPr>
-              <w:t xml:space="preserve">Evaluation result on </w:t>
-            </w:r>
-            <w:proofErr w:type="gramStart"/>
-            <w:r>
-              <w:rPr>
-                <w:rFonts w:hint="eastAsia"/>
-                <w:color w:val="000000" w:themeColor="text1"/>
-              </w:rPr>
-              <w:t>100</w:t>
-            </w:r>
-            <w:proofErr w:type="gramEnd"/>
-            <w:r>
-              <w:rPr>
-                <w:rFonts w:hint="eastAsia"/>
-                <w:color w:val="000000" w:themeColor="text1"/>
-              </w:rPr>
-              <w:t xml:space="preserve"> random samples</w:t>
+              <w:t>Evaluation result on 100 random samples</w:t>
             </w:r>
           </w:p>
         </w:tc>
@@ -1948,23 +1677,7 @@
                 <w:rFonts w:hint="eastAsia"/>
                 <w:color w:val="000000" w:themeColor="text1"/>
               </w:rPr>
-              <w:t xml:space="preserve">Evaluation result on </w:t>
-            </w:r>
-            <w:proofErr w:type="gramStart"/>
-            <w:r>
-              <w:rPr>
-                <w:rFonts w:hint="eastAsia"/>
-                <w:color w:val="000000" w:themeColor="text1"/>
-              </w:rPr>
-              <w:t>100</w:t>
-            </w:r>
-            <w:proofErr w:type="gramEnd"/>
-            <w:r>
-              <w:rPr>
-                <w:rFonts w:hint="eastAsia"/>
-                <w:color w:val="000000" w:themeColor="text1"/>
-              </w:rPr>
-              <w:t xml:space="preserve"> random samples</w:t>
+              <w:t>Evaluation result on 100 random samples</w:t>
             </w:r>
           </w:p>
         </w:tc>
@@ -2154,63 +1867,7 @@
         <w:rPr>
           <w:color w:val="000000" w:themeColor="text1"/>
         </w:rPr>
-        <w:t xml:space="preserve">From the above results, </w:t>
-      </w:r>
-      <w:proofErr w:type="gramStart"/>
-      <w:r>
-        <w:rPr>
-          <w:color w:val="000000" w:themeColor="text1"/>
-        </w:rPr>
-        <w:t>several</w:t>
-      </w:r>
-      <w:proofErr w:type="gramEnd"/>
-      <w:r>
-        <w:rPr>
-          <w:color w:val="000000" w:themeColor="text1"/>
-        </w:rPr>
-        <w:t xml:space="preserve"> observations can </w:t>
-      </w:r>
-      <w:proofErr w:type="gramStart"/>
-      <w:r>
-        <w:rPr>
-          <w:color w:val="000000" w:themeColor="text1"/>
-        </w:rPr>
-        <w:t>be made</w:t>
-      </w:r>
-      <w:proofErr w:type="gramEnd"/>
-      <w:r>
-        <w:rPr>
-          <w:color w:val="000000" w:themeColor="text1"/>
-        </w:rPr>
-        <w:t xml:space="preserve"> regarding the </w:t>
-      </w:r>
-      <w:proofErr w:type="gramStart"/>
-      <w:r>
-        <w:rPr>
-          <w:color w:val="000000" w:themeColor="text1"/>
-        </w:rPr>
-        <w:t>Vietnamese–English</w:t>
-      </w:r>
-      <w:proofErr w:type="gramEnd"/>
-      <w:r>
-        <w:rPr>
-          <w:color w:val="000000" w:themeColor="text1"/>
-        </w:rPr>
-        <w:t xml:space="preserve"> and </w:t>
-      </w:r>
-      <w:proofErr w:type="gramStart"/>
-      <w:r>
-        <w:rPr>
-          <w:color w:val="000000" w:themeColor="text1"/>
-        </w:rPr>
-        <w:t>English–Vietnamese</w:t>
-      </w:r>
-      <w:proofErr w:type="gramEnd"/>
-      <w:r>
-        <w:rPr>
-          <w:color w:val="000000" w:themeColor="text1"/>
-        </w:rPr>
-        <w:t xml:space="preserve"> translation performance of the two models on medical texts:</w:t>
+        <w:t>From the above results, several observations can be made regarding the Vietnamese–English and English–Vietnamese translation performance of the two models on medical texts:</w:t>
       </w:r>
     </w:p>
     <w:p>
@@ -2230,21 +1887,7 @@
         <w:rPr>
           <w:color w:val="000000" w:themeColor="text1"/>
         </w:rPr>
-        <w:t xml:space="preserve">VinAI Translate consistently outperforms EnViT5 Translation across all four content categories, with the performance gap being particularly substantial in the </w:t>
-      </w:r>
-      <w:proofErr w:type="gramStart"/>
-      <w:r>
-        <w:rPr>
-          <w:color w:val="000000" w:themeColor="text1"/>
-        </w:rPr>
-        <w:t>Vietnamese–English</w:t>
-      </w:r>
-      <w:proofErr w:type="gramEnd"/>
-      <w:r>
-        <w:rPr>
-          <w:color w:val="000000" w:themeColor="text1"/>
-        </w:rPr>
-        <w:t xml:space="preserve"> translation direction.</w:t>
+        <w:t>VinAI Translate consistently outperforms EnViT5 Translation across all four content categories, with the performance gap being particularly substantial in the Vietnamese–English translation direction.</w:t>
       </w:r>
     </w:p>
     <w:p>
@@ -2264,35 +1907,7 @@
         <w:rPr>
           <w:color w:val="000000" w:themeColor="text1"/>
         </w:rPr>
-        <w:t xml:space="preserve">Although the results obtained from the </w:t>
-      </w:r>
-      <w:proofErr w:type="gramStart"/>
-      <w:r>
-        <w:rPr>
-          <w:color w:val="000000" w:themeColor="text1"/>
-        </w:rPr>
-        <w:t>100</w:t>
-      </w:r>
-      <w:proofErr w:type="gramEnd"/>
-      <w:r>
-        <w:rPr>
-          <w:color w:val="000000" w:themeColor="text1"/>
-        </w:rPr>
-        <w:t xml:space="preserve"> randomly sampled sentences exhibit the same performance pattern reported in the original paper, the absolute scores differ noticeably. This discrepancy is likely due to two factors: (</w:t>
-      </w:r>
-      <w:proofErr w:type="spellStart"/>
-      <w:r>
-        <w:rPr>
-          <w:color w:val="000000" w:themeColor="text1"/>
-        </w:rPr>
-        <w:t>i</w:t>
-      </w:r>
-      <w:proofErr w:type="spellEnd"/>
-      <w:r>
-        <w:rPr>
-          <w:color w:val="000000" w:themeColor="text1"/>
-        </w:rPr>
-        <w:t>) the significantly smaller sample size used in our evaluation, and (ii) differences in genre classification, since our zero-shot classification approach may not perfectly replicate the genre-</w:t>
+        <w:t>Although the results obtained from the 100 randomly sampled sentences exhibit the same performance pattern reported in the original paper, the absolute scores differ noticeably. This discrepancy is likely due to two factors: (i) the significantly smaller sample size used in our evaluation, and (ii) differences in genre classification, since our zero-shot classification approach may not perfectly replicate the genre-</w:t>
       </w:r>
       <w:r>
         <w:rPr>
@@ -2345,21 +1960,20 @@
           <w:color w:val="000000" w:themeColor="text1"/>
         </w:rPr>
         <w:lastRenderedPageBreak/>
-        <w:t xml:space="preserve">The results further show that translation performance on MSD Manuals and Article Translations is slightly higher than on Article Abstracts and Thesis Summaries. This may </w:t>
-      </w:r>
-      <w:proofErr w:type="gramStart"/>
-      <w:r>
-        <w:rPr>
-          <w:color w:val="000000" w:themeColor="text1"/>
-        </w:rPr>
-        <w:t>be attributed</w:t>
-      </w:r>
-      <w:proofErr w:type="gramEnd"/>
-      <w:r>
-        <w:rPr>
-          <w:color w:val="000000" w:themeColor="text1"/>
-        </w:rPr>
-        <w:t xml:space="preserve"> to the more standardized terminology and writing style found in MSD Manuals and professionally translated articles, which are more consistent and thus easier for the models to learn and translate.</w:t>
+        <w:t>The results further show that translation performance on MSD Manuals and Article Translations is slightly higher than on Article Abstracts and Thesis Summaries. This may be attributed to the more standardized terminology and writing style found in MSD M</w:t>
+      </w:r>
+      <w:r>
+        <w:rPr>
+          <w:rFonts w:hint="eastAsia"/>
+          <w:color w:val="000000" w:themeColor="text1"/>
+        </w:rPr>
+        <w:t>gi</w:t>
+      </w:r>
+      <w:r>
+        <w:rPr>
+          <w:color w:val="000000" w:themeColor="text1"/>
+        </w:rPr>
+        <w:t>anuals and professionally translated articles, which are more consistent and thus easier for the models to learn and translate.</w:t>
       </w:r>
     </w:p>
     <w:p>
@@ -2615,21 +2229,7 @@
         <w:rPr>
           <w:color w:val="000000" w:themeColor="text1"/>
         </w:rPr>
-        <w:t xml:space="preserve"> measures the number of edits—insertions, deletions, substitutions, and shifts—required to transform a system translation into the reference. A lower TER score signifies that fewer corrections </w:t>
-      </w:r>
-      <w:proofErr w:type="gramStart"/>
-      <w:r>
-        <w:rPr>
-          <w:color w:val="000000" w:themeColor="text1"/>
-        </w:rPr>
-        <w:t>are needed</w:t>
-      </w:r>
-      <w:proofErr w:type="gramEnd"/>
-      <w:r>
-        <w:rPr>
-          <w:color w:val="000000" w:themeColor="text1"/>
-        </w:rPr>
-        <w:t>, reflecting higher translation accuracy.</w:t>
+        <w:t xml:space="preserve"> measures the number of edits—insertions, deletions, substitutions, and shifts—required to transform a system translation into the reference. A lower TER score signifies that fewer corrections are needed, reflecting higher translation accuracy.</w:t>
       </w:r>
     </w:p>
     <w:p>
@@ -2712,23 +2312,7 @@
           <w:rFonts w:hint="eastAsia"/>
           <w:color w:val="000000" w:themeColor="text1"/>
         </w:rPr>
-        <w:t xml:space="preserve">on the random </w:t>
-      </w:r>
-      <w:proofErr w:type="gramStart"/>
-      <w:r>
-        <w:rPr>
-          <w:rFonts w:hint="eastAsia"/>
-          <w:color w:val="000000" w:themeColor="text1"/>
-        </w:rPr>
-        <w:t>100</w:t>
-      </w:r>
-      <w:proofErr w:type="gramEnd"/>
-      <w:r>
-        <w:rPr>
-          <w:rFonts w:hint="eastAsia"/>
-          <w:color w:val="000000" w:themeColor="text1"/>
-        </w:rPr>
-        <w:t xml:space="preserve"> samples</w:t>
+        <w:t>on the random 100 samples</w:t>
       </w:r>
       <w:r>
         <w:rPr>
@@ -2960,23 +2544,7 @@
                 <w:rFonts w:hint="eastAsia"/>
                 <w:color w:val="000000" w:themeColor="text1"/>
               </w:rPr>
-              <w:t xml:space="preserve">Evaluation result on </w:t>
-            </w:r>
-            <w:proofErr w:type="gramStart"/>
-            <w:r>
-              <w:rPr>
-                <w:rFonts w:hint="eastAsia"/>
-                <w:color w:val="000000" w:themeColor="text1"/>
-              </w:rPr>
-              <w:t>100</w:t>
-            </w:r>
-            <w:proofErr w:type="gramEnd"/>
-            <w:r>
-              <w:rPr>
-                <w:rFonts w:hint="eastAsia"/>
-                <w:color w:val="000000" w:themeColor="text1"/>
-              </w:rPr>
-              <w:t xml:space="preserve"> random samples</w:t>
+              <w:t>Evaluation result on 100 random samples</w:t>
             </w:r>
           </w:p>
         </w:tc>
@@ -3168,23 +2736,7 @@
                 <w:rFonts w:hint="eastAsia"/>
                 <w:color w:val="000000" w:themeColor="text1"/>
               </w:rPr>
-              <w:t xml:space="preserve">Evaluation result on </w:t>
-            </w:r>
-            <w:proofErr w:type="gramStart"/>
-            <w:r>
-              <w:rPr>
-                <w:rFonts w:hint="eastAsia"/>
-                <w:color w:val="000000" w:themeColor="text1"/>
-              </w:rPr>
-              <w:t>100</w:t>
-            </w:r>
-            <w:proofErr w:type="gramEnd"/>
-            <w:r>
-              <w:rPr>
-                <w:rFonts w:hint="eastAsia"/>
-                <w:color w:val="000000" w:themeColor="text1"/>
-              </w:rPr>
-              <w:t xml:space="preserve"> random samples</w:t>
+              <w:t>Evaluation result on 100 random samples</w:t>
             </w:r>
           </w:p>
         </w:tc>
@@ -3278,23 +2830,7 @@
           <w:rFonts w:hint="eastAsia"/>
           <w:color w:val="000000" w:themeColor="text1"/>
         </w:rPr>
-        <w:t xml:space="preserve"> models in </w:t>
-      </w:r>
-      <w:proofErr w:type="spellStart"/>
-      <w:r>
-        <w:rPr>
-          <w:rFonts w:hint="eastAsia"/>
-          <w:color w:val="000000" w:themeColor="text1"/>
-        </w:rPr>
-        <w:t>Vienamese</w:t>
-      </w:r>
-      <w:proofErr w:type="spellEnd"/>
-      <w:r>
-        <w:rPr>
-          <w:rFonts w:hint="eastAsia"/>
-          <w:color w:val="000000" w:themeColor="text1"/>
-        </w:rPr>
-        <w:t xml:space="preserve"> </w:t>
+        <w:t xml:space="preserve"> models in Vienamese </w:t>
       </w:r>
       <w:r>
         <w:rPr>
@@ -3511,23 +3047,7 @@
                 <w:rFonts w:hint="eastAsia"/>
                 <w:color w:val="000000" w:themeColor="text1"/>
               </w:rPr>
-              <w:t xml:space="preserve">Evaluation result on </w:t>
-            </w:r>
-            <w:proofErr w:type="gramStart"/>
-            <w:r>
-              <w:rPr>
-                <w:rFonts w:hint="eastAsia"/>
-                <w:color w:val="000000" w:themeColor="text1"/>
-              </w:rPr>
-              <w:t>100</w:t>
-            </w:r>
-            <w:proofErr w:type="gramEnd"/>
-            <w:r>
-              <w:rPr>
-                <w:rFonts w:hint="eastAsia"/>
-                <w:color w:val="000000" w:themeColor="text1"/>
-              </w:rPr>
-              <w:t xml:space="preserve"> random samples</w:t>
+              <w:t>Evaluation result on 100 random samples</w:t>
             </w:r>
           </w:p>
         </w:tc>
@@ -3710,23 +3230,7 @@
                 <w:rFonts w:hint="eastAsia"/>
                 <w:color w:val="000000" w:themeColor="text1"/>
               </w:rPr>
-              <w:t xml:space="preserve">Evaluation result on </w:t>
-            </w:r>
-            <w:proofErr w:type="gramStart"/>
-            <w:r>
-              <w:rPr>
-                <w:rFonts w:hint="eastAsia"/>
-                <w:color w:val="000000" w:themeColor="text1"/>
-              </w:rPr>
-              <w:t>100</w:t>
-            </w:r>
-            <w:proofErr w:type="gramEnd"/>
-            <w:r>
-              <w:rPr>
-                <w:rFonts w:hint="eastAsia"/>
-                <w:color w:val="000000" w:themeColor="text1"/>
-              </w:rPr>
-              <w:t xml:space="preserve"> random samples</w:t>
+              <w:t>Evaluation result on 100 random samples</w:t>
             </w:r>
           </w:p>
         </w:tc>
@@ -3960,35 +3464,7 @@
         <w:rPr>
           <w:color w:val="000000" w:themeColor="text1"/>
         </w:rPr>
-        <w:t>The results indicate that both models achieve similar METEOR scores in both translation directions (</w:t>
-      </w:r>
-      <w:proofErr w:type="gramStart"/>
-      <w:r>
-        <w:rPr>
-          <w:color w:val="000000" w:themeColor="text1"/>
-        </w:rPr>
-        <w:t>Vietnamese–English</w:t>
-      </w:r>
-      <w:proofErr w:type="gramEnd"/>
-      <w:r>
-        <w:rPr>
-          <w:color w:val="000000" w:themeColor="text1"/>
-        </w:rPr>
-        <w:t xml:space="preserve"> and </w:t>
-      </w:r>
-      <w:proofErr w:type="gramStart"/>
-      <w:r>
-        <w:rPr>
-          <w:color w:val="000000" w:themeColor="text1"/>
-        </w:rPr>
-        <w:t>English–Vietnamese</w:t>
-      </w:r>
-      <w:proofErr w:type="gramEnd"/>
-      <w:r>
-        <w:rPr>
-          <w:color w:val="000000" w:themeColor="text1"/>
-        </w:rPr>
-        <w:t>), suggesting comparable performance in terms of semantic similarity and alignment with reference translations.</w:t>
+        <w:t>The results indicate that both models achieve similar METEOR scores in both translation directions (Vietnamese–English and English–Vietnamese), suggesting comparable performance in terms of semantic similarity and alignment with reference translations.</w:t>
       </w:r>
     </w:p>
     <w:p>
@@ -4008,49 +3484,7 @@
         <w:rPr>
           <w:color w:val="000000" w:themeColor="text1"/>
         </w:rPr>
-        <w:t xml:space="preserve">VinAI Translate demonstrates </w:t>
-      </w:r>
-      <w:proofErr w:type="gramStart"/>
-      <w:r>
-        <w:rPr>
-          <w:color w:val="000000" w:themeColor="text1"/>
-        </w:rPr>
-        <w:t>strong performance</w:t>
-      </w:r>
-      <w:proofErr w:type="gramEnd"/>
-      <w:r>
-        <w:rPr>
-          <w:color w:val="000000" w:themeColor="text1"/>
-        </w:rPr>
-        <w:t xml:space="preserve"> in TER, achieving lower edit distances in both translation directions. In contrast, EnViT5 Translation exhibits notably weaker TER performance, particularly in the </w:t>
-      </w:r>
-      <w:proofErr w:type="gramStart"/>
-      <w:r>
-        <w:rPr>
-          <w:color w:val="000000" w:themeColor="text1"/>
-        </w:rPr>
-        <w:t>Vietnamese–English</w:t>
-      </w:r>
-      <w:proofErr w:type="gramEnd"/>
-      <w:r>
-        <w:rPr>
-          <w:color w:val="000000" w:themeColor="text1"/>
-        </w:rPr>
-        <w:t xml:space="preserve"> direction, indicating that more edits </w:t>
-      </w:r>
-      <w:proofErr w:type="gramStart"/>
-      <w:r>
-        <w:rPr>
-          <w:color w:val="000000" w:themeColor="text1"/>
-        </w:rPr>
-        <w:t>are required</w:t>
-      </w:r>
-      <w:proofErr w:type="gramEnd"/>
-      <w:r>
-        <w:rPr>
-          <w:color w:val="000000" w:themeColor="text1"/>
-        </w:rPr>
-        <w:t xml:space="preserve"> to transform its outputs into the reference translations.</w:t>
+        <w:t>VinAI Translate demonstrates strong performance in TER, achieving lower edit distances in both translation directions. In contrast, EnViT5 Translation exhibits notably weaker TER performance, particularly in the Vietnamese–English direction, indicating that more edits are required to transform its outputs into the reference translations.</w:t>
       </w:r>
     </w:p>
     <w:p>
@@ -4070,35 +3504,7 @@
         <w:rPr>
           <w:color w:val="000000" w:themeColor="text1"/>
         </w:rPr>
-        <w:t xml:space="preserve">A substantial discrepancy exists between our TER results and those reported in the original paper. This difference is </w:t>
-      </w:r>
-      <w:proofErr w:type="gramStart"/>
-      <w:r>
-        <w:rPr>
-          <w:color w:val="000000" w:themeColor="text1"/>
-        </w:rPr>
-        <w:t>likely attributable</w:t>
-      </w:r>
-      <w:proofErr w:type="gramEnd"/>
-      <w:r>
-        <w:rPr>
-          <w:color w:val="000000" w:themeColor="text1"/>
-        </w:rPr>
-        <w:t xml:space="preserve"> to the small sample size used in our experiment, which is </w:t>
-      </w:r>
-      <w:proofErr w:type="gramStart"/>
-      <w:r>
-        <w:rPr>
-          <w:color w:val="000000" w:themeColor="text1"/>
-        </w:rPr>
-        <w:t>considerably smaller</w:t>
-      </w:r>
-      <w:proofErr w:type="gramEnd"/>
-      <w:r>
-        <w:rPr>
-          <w:color w:val="000000" w:themeColor="text1"/>
-        </w:rPr>
-        <w:t xml:space="preserve"> than the full test set of 8,960 sentences. With limited samples, TER becomes more sensitive to sentence-level variability and may not reflect the true distribution of errors present in the larger dataset.</w:t>
+        <w:t>A substantial discrepancy exists between our TER results and those reported in the original paper. This difference is likely attributable to the small sample size used in our experiment, which is considerably smaller than the full test set of 8,960 sentences. With limited samples, TER becomes more sensitive to sentence-level variability and may not reflect the true distribution of errors present in the larger dataset.</w:t>
       </w:r>
     </w:p>
     <w:p>
@@ -4157,90 +3563,218 @@
           <w:bCs/>
           <w:color w:val="000000" w:themeColor="text1"/>
         </w:rPr>
-        <w:t xml:space="preserve"> translation with MedEV training </w:t>
-      </w:r>
-      <w:proofErr w:type="gramStart"/>
-      <w:r>
-        <w:rPr>
-          <w:rFonts w:hint="eastAsia"/>
+        <w:t xml:space="preserve"> translation with MedEV training set</w:t>
+      </w:r>
+    </w:p>
+    <w:p>
+      <w:pPr>
+        <w:rPr>
+          <w:rFonts w:hint="eastAsia"/>
+          <w:color w:val="000000" w:themeColor="text1"/>
+        </w:rPr>
+      </w:pPr>
+      <w:r>
+        <w:rPr>
+          <w:rFonts w:hint="eastAsia"/>
+          <w:color w:val="000000" w:themeColor="text1"/>
+        </w:rPr>
+        <w:t xml:space="preserve">After </w:t>
+      </w:r>
+      <w:r>
+        <w:rPr>
+          <w:color w:val="000000" w:themeColor="text1"/>
+        </w:rPr>
+        <w:t>throughout</w:t>
+      </w:r>
+      <w:r>
+        <w:rPr>
+          <w:rFonts w:hint="eastAsia"/>
+          <w:color w:val="000000" w:themeColor="text1"/>
+        </w:rPr>
+        <w:t xml:space="preserve"> analysis </w:t>
+      </w:r>
+      <w:r>
+        <w:rPr>
+          <w:color w:val="000000" w:themeColor="text1"/>
+        </w:rPr>
+        <w:t>two state-of-the-art Vietnamese–English translation models</w:t>
+      </w:r>
+      <w:r>
+        <w:rPr>
+          <w:rFonts w:hint="eastAsia"/>
+          <w:color w:val="000000" w:themeColor="text1"/>
+        </w:rPr>
+        <w:t xml:space="preserve"> with </w:t>
+      </w:r>
+      <w:r>
+        <w:rPr>
+          <w:color w:val="000000" w:themeColor="text1"/>
+        </w:rPr>
+        <w:t>three</w:t>
+      </w:r>
+      <w:r>
+        <w:rPr>
+          <w:rFonts w:hint="eastAsia"/>
+          <w:color w:val="000000" w:themeColor="text1"/>
+        </w:rPr>
+        <w:t xml:space="preserve"> different measurement metrics, in the next step, we will evaluate their performance after fine-tuned with MedEV training data set.</w:t>
+      </w:r>
+    </w:p>
+    <w:p>
+      <w:pPr>
+        <w:pStyle w:val="Heading3"/>
+        <w:rPr>
           <w:b/>
           <w:bCs/>
           <w:color w:val="000000" w:themeColor="text1"/>
         </w:rPr>
-        <w:t>set</w:t>
-      </w:r>
-      <w:proofErr w:type="gramEnd"/>
+      </w:pPr>
+      <w:r>
+        <w:rPr>
+          <w:rFonts w:hint="eastAsia"/>
+          <w:b/>
+          <w:bCs/>
+          <w:color w:val="000000" w:themeColor="text1"/>
+        </w:rPr>
+        <w:t>Fine-tuning requirement</w:t>
+      </w:r>
+      <w:r>
+        <w:rPr>
+          <w:rFonts w:hint="eastAsia"/>
+          <w:b/>
+          <w:bCs/>
+          <w:color w:val="000000" w:themeColor="text1"/>
+        </w:rPr>
+        <w:t>s</w:t>
+      </w:r>
     </w:p>
     <w:p>
       <w:pPr>
         <w:rPr>
-          <w:rFonts w:hint="eastAsia"/>
-          <w:color w:val="000000" w:themeColor="text1"/>
-        </w:rPr>
-      </w:pPr>
-      <w:r>
-        <w:rPr>
-          <w:rFonts w:hint="eastAsia"/>
-          <w:color w:val="000000" w:themeColor="text1"/>
-        </w:rPr>
-        <w:t xml:space="preserve">After </w:t>
-      </w:r>
-      <w:r>
-        <w:rPr>
-          <w:color w:val="000000" w:themeColor="text1"/>
-        </w:rPr>
-        <w:t>throughout</w:t>
-      </w:r>
-      <w:r>
-        <w:rPr>
-          <w:rFonts w:hint="eastAsia"/>
-          <w:color w:val="000000" w:themeColor="text1"/>
-        </w:rPr>
-        <w:t xml:space="preserve"> analysis </w:t>
-      </w:r>
-      <w:r>
-        <w:rPr>
-          <w:color w:val="000000" w:themeColor="text1"/>
-        </w:rPr>
-        <w:t xml:space="preserve">two state-of-the-art </w:t>
-      </w:r>
-      <w:proofErr w:type="gramStart"/>
-      <w:r>
-        <w:rPr>
-          <w:color w:val="000000" w:themeColor="text1"/>
-        </w:rPr>
-        <w:t>Vietnamese–English</w:t>
-      </w:r>
-      <w:proofErr w:type="gramEnd"/>
-      <w:r>
-        <w:rPr>
-          <w:color w:val="000000" w:themeColor="text1"/>
-        </w:rPr>
-        <w:t xml:space="preserve"> translation models</w:t>
-      </w:r>
-      <w:r>
-        <w:rPr>
-          <w:rFonts w:hint="eastAsia"/>
-          <w:color w:val="000000" w:themeColor="text1"/>
-        </w:rPr>
-        <w:t xml:space="preserve"> with </w:t>
-      </w:r>
-      <w:r>
-        <w:rPr>
-          <w:color w:val="000000" w:themeColor="text1"/>
-        </w:rPr>
-        <w:t>three</w:t>
-      </w:r>
-      <w:r>
-        <w:rPr>
-          <w:rFonts w:hint="eastAsia"/>
-          <w:color w:val="000000" w:themeColor="text1"/>
-        </w:rPr>
-        <w:t xml:space="preserve"> different measurement metrics, in the next step, we will evaluate their performance after fine-tuned with MedEV training data set.</w:t>
+          <w:color w:val="000000" w:themeColor="text1"/>
+        </w:rPr>
+      </w:pPr>
+      <w:r>
+        <w:rPr>
+          <w:color w:val="000000" w:themeColor="text1"/>
+        </w:rPr>
+        <w:t>VinAI Translate</w:t>
+      </w:r>
+      <w:r>
+        <w:rPr>
+          <w:color w:val="000000" w:themeColor="text1"/>
+        </w:rPr>
+        <w:t xml:space="preserve">-translate, </w:t>
+      </w:r>
+      <w:r>
+        <w:rPr>
+          <w:color w:val="000000" w:themeColor="text1"/>
+        </w:rPr>
+        <w:t>EnViT5 Translation</w:t>
+      </w:r>
+      <w:r>
+        <w:rPr>
+          <w:color w:val="000000" w:themeColor="text1"/>
+        </w:rPr>
+        <w:t>-translation</w:t>
+      </w:r>
+      <w:r>
+        <w:rPr>
+          <w:rFonts w:hint="eastAsia"/>
+          <w:color w:val="000000" w:themeColor="text1"/>
+        </w:rPr>
+        <w:t xml:space="preserve"> </w:t>
+      </w:r>
+      <w:r>
+        <w:rPr>
+          <w:color w:val="000000" w:themeColor="text1"/>
+        </w:rPr>
+        <w:t xml:space="preserve">were fine-tuned on the MedEV training set using the HuggingFace </w:t>
+      </w:r>
+      <w:r>
+        <w:rPr>
+          <w:i/>
+          <w:iCs/>
+          <w:color w:val="000000" w:themeColor="text1"/>
+        </w:rPr>
+        <w:t>Transformers</w:t>
+      </w:r>
+      <w:r>
+        <w:rPr>
+          <w:color w:val="000000" w:themeColor="text1"/>
+        </w:rPr>
+        <w:t xml:space="preserve"> library. Training was conducted for 5 epochs with the AdamW optimizer, which provides stable weight updates and reduces overfitting. An initial learning rate of 5×10</w:t>
+      </w:r>
+      <w:r>
+        <w:rPr>
+          <w:rFonts w:ascii="Cambria Math" w:hAnsi="Cambria Math" w:cs="Cambria Math"/>
+          <w:color w:val="000000" w:themeColor="text1"/>
+        </w:rPr>
+        <w:t>⁻</w:t>
+      </w:r>
+      <w:r>
+        <w:rPr>
+          <w:rFonts w:ascii="Aptos" w:hAnsi="Aptos" w:cs="Aptos"/>
+          <w:color w:val="000000" w:themeColor="text1"/>
+        </w:rPr>
+        <w:t>⁵</w:t>
+      </w:r>
+      <w:r>
+        <w:rPr>
+          <w:color w:val="000000" w:themeColor="text1"/>
+        </w:rPr>
+        <w:t xml:space="preserve"> and a maximum sequence length of 256 tokens were used to balance training stability and computational cost.</w:t>
       </w:r>
     </w:p>
     <w:p>
       <w:pPr>
+        <w:rPr>
+          <w:color w:val="000000" w:themeColor="text1"/>
+        </w:rPr>
+      </w:pPr>
+      <w:r>
+        <w:rPr>
+          <w:color w:val="000000" w:themeColor="text1"/>
+        </w:rPr>
+        <w:t xml:space="preserve">To increase efficiency, </w:t>
+      </w:r>
+      <w:r>
+        <w:rPr>
+          <w:rFonts w:hint="eastAsia"/>
+          <w:color w:val="000000" w:themeColor="text1"/>
+        </w:rPr>
+        <w:t>the authors</w:t>
+      </w:r>
+      <w:r>
+        <w:rPr>
+          <w:color w:val="000000" w:themeColor="text1"/>
+        </w:rPr>
+        <w:t xml:space="preserve"> employed mixed-precision (fp16) training across 4 NVIDIA A100 GPUs. Each GPU used a batch size of 4, and 8 steps of gradient accumulation were applied to achieve a larger effective batch size without exceeding </w:t>
+      </w:r>
+      <w:r>
+        <w:rPr>
+          <w:color w:val="000000" w:themeColor="text1"/>
+        </w:rPr>
+        <w:lastRenderedPageBreak/>
+        <w:t>GPU memory limits. Additionally, 1250 warm-up steps were used to gradually increase the learning rate at the start of training.</w:t>
+      </w:r>
+    </w:p>
+    <w:p>
+      <w:pPr>
+        <w:rPr>
+          <w:rFonts w:hint="eastAsia"/>
+          <w:color w:val="000000" w:themeColor="text1"/>
+        </w:rPr>
+      </w:pPr>
+      <w:r>
+        <w:rPr>
+          <w:color w:val="000000" w:themeColor="text1"/>
+        </w:rPr>
+        <w:t>For translation generation, beam search with a beam size of 5 was used to improve output quality. Model performance was evaluated every 1000 training steps on the validation set using the standard metrics BLEU, TER, and METEOR. BLEU was computed using the reproducible SacreBLEU implementation with case sensitivity. The best checkpoint, based on the highest validation BLEU score, was selected for final evaluation on the test set.</w:t>
+      </w:r>
+    </w:p>
+    <w:p>
+      <w:pPr>
         <w:pStyle w:val="Heading3"/>
         <w:rPr>
           <w:b/>
@@ -4250,12 +3784,11 @@
       </w:pPr>
       <w:r>
         <w:rPr>
-          <w:rFonts w:hint="eastAsia"/>
           <w:b/>
           <w:bCs/>
           <w:color w:val="000000" w:themeColor="text1"/>
         </w:rPr>
-        <w:t>Fine-tuning requirement</w:t>
+        <w:t>Difficulties</w:t>
       </w:r>
       <w:r>
         <w:rPr>
@@ -4264,7 +3797,24 @@
           <w:bCs/>
           <w:color w:val="000000" w:themeColor="text1"/>
         </w:rPr>
-        <w:t>s</w:t>
+        <w:t xml:space="preserve"> in doing the same </w:t>
+      </w:r>
+      <w:r>
+        <w:rPr>
+          <w:b/>
+          <w:bCs/>
+          <w:color w:val="000000" w:themeColor="text1"/>
+        </w:rPr>
+        <w:t>fine-tuning</w:t>
+      </w:r>
+      <w:r>
+        <w:rPr>
+          <w:rFonts w:hint="eastAsia"/>
+          <w:b/>
+          <w:bCs/>
+          <w:color w:val="000000" w:themeColor="text1"/>
+        </w:rPr>
+        <w:t xml:space="preserve"> process with current compute power</w:t>
       </w:r>
     </w:p>
     <w:p>
@@ -4277,13 +3827,19 @@
         <w:rPr>
           <w:color w:val="000000" w:themeColor="text1"/>
         </w:rPr>
+        <w:t xml:space="preserve">The original study used four NVIDIA A100 GPUs, which provide extremely high computational performance and large GPU memory, enabling efficient training of large transformer models such as </w:t>
+      </w:r>
+      <w:r>
+        <w:rPr>
+          <w:color w:val="000000" w:themeColor="text1"/>
+        </w:rPr>
         <w:t>VinAI Translate</w:t>
       </w:r>
       <w:r>
         <w:rPr>
           <w:color w:val="000000" w:themeColor="text1"/>
         </w:rPr>
-        <w:t xml:space="preserve">-translate, </w:t>
+        <w:t xml:space="preserve">-translate and </w:t>
       </w:r>
       <w:r>
         <w:rPr>
@@ -4295,118 +3851,7 @@
         <w:rPr>
           <w:color w:val="000000" w:themeColor="text1"/>
         </w:rPr>
-        <w:t>-translation</w:t>
-      </w:r>
-      <w:r>
-        <w:rPr>
-          <w:rFonts w:hint="eastAsia"/>
-          <w:color w:val="000000" w:themeColor="text1"/>
-        </w:rPr>
-        <w:t xml:space="preserve"> </w:t>
-      </w:r>
-      <w:proofErr w:type="gramStart"/>
-      <w:r>
-        <w:rPr>
-          <w:color w:val="000000" w:themeColor="text1"/>
-        </w:rPr>
-        <w:t>were fine-tuned</w:t>
-      </w:r>
-      <w:proofErr w:type="gramEnd"/>
-      <w:r>
-        <w:rPr>
-          <w:color w:val="000000" w:themeColor="text1"/>
-        </w:rPr>
-        <w:t xml:space="preserve"> on the MedEV training set using the </w:t>
-      </w:r>
-      <w:proofErr w:type="spellStart"/>
-      <w:r>
-        <w:rPr>
-          <w:color w:val="000000" w:themeColor="text1"/>
-        </w:rPr>
-        <w:t>HuggingFace</w:t>
-      </w:r>
-      <w:proofErr w:type="spellEnd"/>
-      <w:r>
-        <w:rPr>
-          <w:color w:val="000000" w:themeColor="text1"/>
-        </w:rPr>
-        <w:t xml:space="preserve"> </w:t>
-      </w:r>
-      <w:r>
-        <w:rPr>
-          <w:i/>
-          <w:iCs/>
-          <w:color w:val="000000" w:themeColor="text1"/>
-        </w:rPr>
-        <w:t>Transformers</w:t>
-      </w:r>
-      <w:r>
-        <w:rPr>
-          <w:color w:val="000000" w:themeColor="text1"/>
-        </w:rPr>
-        <w:t xml:space="preserve"> library. Training </w:t>
-      </w:r>
-      <w:proofErr w:type="gramStart"/>
-      <w:r>
-        <w:rPr>
-          <w:color w:val="000000" w:themeColor="text1"/>
-        </w:rPr>
-        <w:t>was conducted</w:t>
-      </w:r>
-      <w:proofErr w:type="gramEnd"/>
-      <w:r>
-        <w:rPr>
-          <w:color w:val="000000" w:themeColor="text1"/>
-        </w:rPr>
-        <w:t xml:space="preserve"> for 5 epochs with the </w:t>
-      </w:r>
-      <w:proofErr w:type="spellStart"/>
-      <w:r>
-        <w:rPr>
-          <w:color w:val="000000" w:themeColor="text1"/>
-        </w:rPr>
-        <w:t>AdamW</w:t>
-      </w:r>
-      <w:proofErr w:type="spellEnd"/>
-      <w:r>
-        <w:rPr>
-          <w:color w:val="000000" w:themeColor="text1"/>
-        </w:rPr>
-        <w:t xml:space="preserve"> optimizer, which provides stable weight updates and reduces overfitting. An initial learning rate of 5×10</w:t>
-      </w:r>
-      <w:r>
-        <w:rPr>
-          <w:rFonts w:ascii="Cambria Math" w:hAnsi="Cambria Math" w:cs="Cambria Math"/>
-          <w:color w:val="000000" w:themeColor="text1"/>
-        </w:rPr>
-        <w:t>⁻</w:t>
-      </w:r>
-      <w:r>
-        <w:rPr>
-          <w:rFonts w:ascii="Aptos" w:hAnsi="Aptos" w:cs="Aptos"/>
-          <w:color w:val="000000" w:themeColor="text1"/>
-        </w:rPr>
-        <w:t>⁵</w:t>
-      </w:r>
-      <w:r>
-        <w:rPr>
-          <w:color w:val="000000" w:themeColor="text1"/>
-        </w:rPr>
-        <w:t xml:space="preserve"> and a maximum sequence length of 256 tokens </w:t>
-      </w:r>
-      <w:proofErr w:type="gramStart"/>
-      <w:r>
-        <w:rPr>
-          <w:color w:val="000000" w:themeColor="text1"/>
-        </w:rPr>
-        <w:t>were used</w:t>
-      </w:r>
-      <w:proofErr w:type="gramEnd"/>
-      <w:r>
-        <w:rPr>
-          <w:color w:val="000000" w:themeColor="text1"/>
-        </w:rPr>
-        <w:t xml:space="preserve"> to balance training stability and computational cost.</w:t>
+        <w:t>. Multi-GPU training significantly accelerates training, supports larger batch sizes, and allows the models to fit into memory.</w:t>
       </w:r>
     </w:p>
     <w:p>
@@ -4419,335 +3864,42 @@
         <w:rPr>
           <w:color w:val="000000" w:themeColor="text1"/>
         </w:rPr>
-        <w:t xml:space="preserve">To increase efficiency, </w:t>
-      </w:r>
-      <w:r>
-        <w:rPr>
-          <w:rFonts w:hint="eastAsia"/>
-          <w:color w:val="000000" w:themeColor="text1"/>
-        </w:rPr>
-        <w:t>the authors</w:t>
-      </w:r>
-      <w:r>
-        <w:rPr>
-          <w:color w:val="000000" w:themeColor="text1"/>
-        </w:rPr>
-        <w:t xml:space="preserve"> employed mixed-precision (fp16) training across 4 NVIDIA A100 GPUs. Each GPU used a batch size of </w:t>
-      </w:r>
-      <w:proofErr w:type="gramStart"/>
-      <w:r>
-        <w:rPr>
-          <w:color w:val="000000" w:themeColor="text1"/>
-        </w:rPr>
-        <w:t>4</w:t>
-      </w:r>
-      <w:proofErr w:type="gramEnd"/>
-      <w:r>
-        <w:rPr>
-          <w:color w:val="000000" w:themeColor="text1"/>
-        </w:rPr>
-        <w:t xml:space="preserve">, and 8 steps of gradient accumulation </w:t>
-      </w:r>
-      <w:proofErr w:type="gramStart"/>
-      <w:r>
-        <w:rPr>
-          <w:color w:val="000000" w:themeColor="text1"/>
-        </w:rPr>
-        <w:t>were applied</w:t>
-      </w:r>
-      <w:proofErr w:type="gramEnd"/>
-      <w:r>
-        <w:rPr>
-          <w:color w:val="000000" w:themeColor="text1"/>
-        </w:rPr>
-        <w:t xml:space="preserve"> to achieve a larger effective batch size without exceeding </w:t>
-      </w:r>
-      <w:r>
-        <w:rPr>
-          <w:color w:val="000000" w:themeColor="text1"/>
-        </w:rPr>
-        <w:lastRenderedPageBreak/>
-        <w:t xml:space="preserve">GPU memory limits. Additionally, 1250 warm-up steps </w:t>
-      </w:r>
-      <w:proofErr w:type="gramStart"/>
-      <w:r>
-        <w:rPr>
-          <w:color w:val="000000" w:themeColor="text1"/>
-        </w:rPr>
-        <w:t>were used</w:t>
-      </w:r>
-      <w:proofErr w:type="gramEnd"/>
-      <w:r>
-        <w:rPr>
-          <w:color w:val="000000" w:themeColor="text1"/>
-        </w:rPr>
-        <w:t xml:space="preserve"> to gradually increase the learning rate at the start of training.</w:t>
+        <w:t xml:space="preserve">In contrast, </w:t>
+      </w:r>
+      <w:r>
+        <w:rPr>
+          <w:rFonts w:hint="eastAsia"/>
+          <w:color w:val="000000" w:themeColor="text1"/>
+        </w:rPr>
+        <w:t>our</w:t>
+      </w:r>
+      <w:r>
+        <w:rPr>
+          <w:color w:val="000000" w:themeColor="text1"/>
+        </w:rPr>
+        <w:t xml:space="preserve"> commercial computer typically does not have sufficient GPU memory or processing power to fine-tune these large models in a reasonable time. Training on a home GPU would either be extremely slow or may not run at all due to memory limitations.</w:t>
       </w:r>
     </w:p>
     <w:p>
       <w:pPr>
         <w:rPr>
-          <w:rFonts w:hint="eastAsia"/>
-          <w:color w:val="000000" w:themeColor="text1"/>
-        </w:rPr>
-      </w:pPr>
-      <w:r>
-        <w:rPr>
-          <w:color w:val="000000" w:themeColor="text1"/>
-        </w:rPr>
-        <w:t xml:space="preserve">For translation generation, beam search with a beam size of </w:t>
-      </w:r>
-      <w:proofErr w:type="gramStart"/>
-      <w:r>
-        <w:rPr>
-          <w:color w:val="000000" w:themeColor="text1"/>
-        </w:rPr>
-        <w:t>5</w:t>
-      </w:r>
-      <w:proofErr w:type="gramEnd"/>
-      <w:r>
-        <w:rPr>
-          <w:color w:val="000000" w:themeColor="text1"/>
-        </w:rPr>
+          <w:color w:val="000000" w:themeColor="text1"/>
+        </w:rPr>
+      </w:pPr>
+      <w:r>
+        <w:rPr>
+          <w:color w:val="000000" w:themeColor="text1"/>
+        </w:rPr>
+        <w:t>Therefore, when equivalent hardware is not available, alternative approaches such as using cloud GPUs (e.g., A100 instances)</w:t>
+      </w:r>
+      <w:r>
         <w:t xml:space="preserve"> </w:t>
       </w:r>
-      <w:proofErr w:type="gramStart"/>
-      <w:r>
-        <w:rPr>
-          <w:color w:val="000000" w:themeColor="text1"/>
-        </w:rPr>
-        <w:t>was used</w:t>
-      </w:r>
-      <w:proofErr w:type="gramEnd"/>
-      <w:r>
-        <w:rPr>
-          <w:color w:val="000000" w:themeColor="text1"/>
-        </w:rPr>
-        <w:t xml:space="preserve"> to improve output quality. Model performance </w:t>
-      </w:r>
-      <w:proofErr w:type="gramStart"/>
-      <w:r>
-        <w:rPr>
-          <w:color w:val="000000" w:themeColor="text1"/>
-        </w:rPr>
-        <w:t>was evaluated</w:t>
-      </w:r>
-      <w:proofErr w:type="gramEnd"/>
-      <w:r>
-        <w:rPr>
-          <w:color w:val="000000" w:themeColor="text1"/>
-        </w:rPr>
-        <w:t xml:space="preserve"> every </w:t>
-      </w:r>
-      <w:proofErr w:type="gramStart"/>
-      <w:r>
-        <w:rPr>
-          <w:color w:val="000000" w:themeColor="text1"/>
-        </w:rPr>
-        <w:t>1000</w:t>
-      </w:r>
-      <w:proofErr w:type="gramEnd"/>
-      <w:r>
-        <w:rPr>
-          <w:color w:val="000000" w:themeColor="text1"/>
-        </w:rPr>
-        <w:t xml:space="preserve"> training steps on the validation set using the standard metrics BLEU, TER, and METEOR. BLEU </w:t>
-      </w:r>
-      <w:proofErr w:type="gramStart"/>
-      <w:r>
-        <w:rPr>
-          <w:color w:val="000000" w:themeColor="text1"/>
-        </w:rPr>
-        <w:t>was computed</w:t>
-      </w:r>
-      <w:proofErr w:type="gramEnd"/>
-      <w:r>
-        <w:rPr>
-          <w:color w:val="000000" w:themeColor="text1"/>
-        </w:rPr>
-        <w:t xml:space="preserve"> using the reproducible </w:t>
-      </w:r>
-      <w:proofErr w:type="spellStart"/>
-      <w:r>
-        <w:rPr>
-          <w:color w:val="000000" w:themeColor="text1"/>
-        </w:rPr>
-        <w:t>SacreBLEU</w:t>
-      </w:r>
-      <w:proofErr w:type="spellEnd"/>
-      <w:r>
-        <w:rPr>
-          <w:color w:val="000000" w:themeColor="text1"/>
-        </w:rPr>
-        <w:t xml:space="preserve"> implementation with case sensitivity. The best checkpoint, based on the highest validation BLEU score, </w:t>
-      </w:r>
-      <w:proofErr w:type="gramStart"/>
-      <w:r>
-        <w:rPr>
-          <w:color w:val="000000" w:themeColor="text1"/>
-        </w:rPr>
-        <w:t>was selected</w:t>
-      </w:r>
-      <w:proofErr w:type="gramEnd"/>
-      <w:r>
-        <w:rPr>
-          <w:color w:val="000000" w:themeColor="text1"/>
-        </w:rPr>
-        <w:t xml:space="preserve"> for final evaluation on the test set.</w:t>
-      </w:r>
-    </w:p>
-    <w:p>
-      <w:pPr>
-        <w:pStyle w:val="Heading3"/>
-        <w:rPr>
-          <w:b/>
-          <w:bCs/>
-          <w:color w:val="000000" w:themeColor="text1"/>
-        </w:rPr>
-      </w:pPr>
-      <w:r>
-        <w:rPr>
-          <w:b/>
-          <w:bCs/>
-          <w:color w:val="000000" w:themeColor="text1"/>
-        </w:rPr>
-        <w:t>Difficulties</w:t>
-      </w:r>
-      <w:r>
-        <w:rPr>
-          <w:rFonts w:hint="eastAsia"/>
-          <w:b/>
-          <w:bCs/>
-          <w:color w:val="000000" w:themeColor="text1"/>
-        </w:rPr>
-        <w:t xml:space="preserve"> in doing the same </w:t>
-      </w:r>
-      <w:r>
-        <w:rPr>
-          <w:b/>
-          <w:bCs/>
-          <w:color w:val="000000" w:themeColor="text1"/>
-        </w:rPr>
-        <w:t>fine-tuning</w:t>
-      </w:r>
-      <w:r>
-        <w:rPr>
-          <w:rFonts w:hint="eastAsia"/>
-          <w:b/>
-          <w:bCs/>
-          <w:color w:val="000000" w:themeColor="text1"/>
-        </w:rPr>
-        <w:t xml:space="preserve"> process with current compute </w:t>
-      </w:r>
-      <w:proofErr w:type="gramStart"/>
-      <w:r>
-        <w:rPr>
-          <w:rFonts w:hint="eastAsia"/>
-          <w:b/>
-          <w:bCs/>
-          <w:color w:val="000000" w:themeColor="text1"/>
-        </w:rPr>
-        <w:t>power</w:t>
-      </w:r>
-      <w:proofErr w:type="gramEnd"/>
-    </w:p>
-    <w:p>
-      <w:pPr>
-        <w:rPr>
-          <w:color w:val="000000" w:themeColor="text1"/>
-        </w:rPr>
-      </w:pPr>
-      <w:r>
-        <w:rPr>
-          <w:color w:val="000000" w:themeColor="text1"/>
-        </w:rPr>
-        <w:t xml:space="preserve">The original study used four NVIDIA A100 GPUs, which provide extremely high computational performance and large GPU memory, enabling efficient training of large transformer models such as </w:t>
-      </w:r>
-      <w:r>
-        <w:rPr>
-          <w:color w:val="000000" w:themeColor="text1"/>
-        </w:rPr>
-        <w:t>VinAI Translate</w:t>
-      </w:r>
-      <w:r>
-        <w:rPr>
-          <w:color w:val="000000" w:themeColor="text1"/>
-        </w:rPr>
-        <w:t xml:space="preserve">-translate and </w:t>
-      </w:r>
-      <w:r>
-        <w:rPr>
-          <w:color w:val="000000" w:themeColor="text1"/>
-        </w:rPr>
-        <w:t>EnViT5 Translation</w:t>
-      </w:r>
-      <w:r>
-        <w:rPr>
-          <w:color w:val="000000" w:themeColor="text1"/>
-        </w:rPr>
-        <w:t>. Multi-GPU training significantly accelerates training, supports larger batch sizes, and allows the models to fit into memory.</w:t>
-      </w:r>
-    </w:p>
-    <w:p>
-      <w:pPr>
-        <w:rPr>
-          <w:color w:val="000000" w:themeColor="text1"/>
-        </w:rPr>
-      </w:pPr>
-      <w:r>
-        <w:rPr>
-          <w:color w:val="000000" w:themeColor="text1"/>
-        </w:rPr>
-        <w:t xml:space="preserve">In contrast, </w:t>
-      </w:r>
-      <w:r>
-        <w:rPr>
-          <w:rFonts w:hint="eastAsia"/>
-          <w:color w:val="000000" w:themeColor="text1"/>
-        </w:rPr>
-        <w:t>our</w:t>
-      </w:r>
-      <w:r>
-        <w:rPr>
-          <w:color w:val="000000" w:themeColor="text1"/>
-        </w:rPr>
-        <w:t xml:space="preserve"> commercial computer typically does not have sufficient GPU memory or processing power to fine-tune these large models in a reasonable time. Training on a home GPU would either be extremely slow or may not run at all due to memory limitations.</w:t>
-      </w:r>
-    </w:p>
-    <w:p>
-      <w:pPr>
-        <w:rPr>
-          <w:color w:val="000000" w:themeColor="text1"/>
-        </w:rPr>
-      </w:pPr>
-      <w:r>
-        <w:rPr>
-          <w:color w:val="000000" w:themeColor="text1"/>
-        </w:rPr>
-        <w:t>Therefore, when equivalent hardware is not available, alternative approaches such as using cloud GPUs (e.g., A100 instances)</w:t>
-      </w:r>
-      <w:r>
-        <w:t xml:space="preserve"> </w:t>
-      </w:r>
-      <w:r>
-        <w:rPr>
-          <w:color w:val="000000" w:themeColor="text1"/>
-        </w:rPr>
-        <w:t xml:space="preserve">or smaller translation models should </w:t>
-      </w:r>
-      <w:proofErr w:type="gramStart"/>
-      <w:r>
-        <w:rPr>
-          <w:color w:val="000000" w:themeColor="text1"/>
-        </w:rPr>
-        <w:t>be considered</w:t>
-      </w:r>
-      <w:proofErr w:type="gramEnd"/>
-      <w:r>
-        <w:rPr>
-          <w:color w:val="000000" w:themeColor="text1"/>
-        </w:rPr>
-        <w:t>.</w:t>
+      <w:r>
+        <w:rPr>
+          <w:color w:val="000000" w:themeColor="text1"/>
+        </w:rPr>
+        <w:t>or smaller translation models should be considered.</w:t>
       </w:r>
     </w:p>
     <w:sectPr>

</xml_diff>